<commit_message>
paper edits - added generation section
</commit_message>
<xml_diff>
--- a/research_paper/Word/kelly_schild_capstone_paper_draft3.docx
+++ b/research_paper/Word/kelly_schild_capstone_paper_draft3.docx
@@ -356,27 +356,23 @@
       <w:pPr>
         <w:pStyle w:val="Abstract"/>
         <w:ind w:firstLine="0"/>
-      </w:pPr>
-      <w:r>
-        <w:rPr>
-          <w:sz w:val="20"/>
-          <w:szCs w:val="20"/>
-        </w:rPr>
-        <w:t>Abstract</w:t>
-      </w:r>
-      <w:r>
-        <w:br/>
-      </w:r>
-      <w:r>
         <w:rPr>
           <w:b w:val="0"/>
           <w:bCs w:val="0"/>
           <w:sz w:val="20"/>
           <w:szCs w:val="20"/>
         </w:rPr>
-        <w:t xml:space="preserve">Retrieval-Augmented Generation (RAG) systems represent a cutting-edge innovation in natural language processing, combining generative language models with external information retrieval to enhance accuracy and contextual relevance. This study introduces </w:t>
-      </w:r>
-      <w:proofErr w:type="spellStart"/>
+      </w:pPr>
+      <w:r>
+        <w:rPr>
+          <w:sz w:val="20"/>
+          <w:szCs w:val="20"/>
+        </w:rPr>
+        <w:t>Abstract</w:t>
+      </w:r>
+      <w:r>
+        <w:br/>
+      </w:r>
       <w:r>
         <w:rPr>
           <w:b w:val="0"/>
@@ -384,9 +380,8 @@
           <w:sz w:val="20"/>
           <w:szCs w:val="20"/>
         </w:rPr>
-        <w:t>FolkRAG</w:t>
-      </w:r>
-      <w:proofErr w:type="spellEnd"/>
+        <w:t>Archival collections, such as those at the Library of Congress (LoC), often suffer from fragmented metadata and disconnected discovery tools, making research navigation challenging. These collections—comprising catalog records, finding aids, and digital surrogates—frequently lack uniform semantic links, forcing researchers to piece together information from disparate sources. Current discovery systems are limited in their ability to support intuitive or exploratory inquiries, requiring users to possess significant technical expertise or rely on librarian assistance. To address these challenges, this study introduces FolkRAG, a proof-of-concept system that leverages Retrieval-Augmented Generation (RAG). RAG is an advanced natural language processing framework that combines large language models with external information retrieval systems, enhancing access to archival materials through natural language queries and citation-supported responses.</w:t>
+      </w:r>
       <w:r>
         <w:rPr>
           <w:b w:val="0"/>
@@ -394,9 +389,8 @@
           <w:sz w:val="20"/>
           <w:szCs w:val="20"/>
         </w:rPr>
-        <w:t xml:space="preserve">, a proof-of-concept system designed to query public data from the American Folklife Center (AFC) at the Library of Congress (LoC), addressing challenges posed by fragmented and inconsistent metadata across archival collections. By optimizing vector store parameters and implementing advanced RAG retrieval strategies using hypothetical document embeddings and re-ranking, </w:t>
-      </w:r>
-      <w:proofErr w:type="spellStart"/>
+        <w:t xml:space="preserve"> </w:t>
+      </w:r>
       <w:r>
         <w:rPr>
           <w:b w:val="0"/>
@@ -404,9 +398,8 @@
           <w:sz w:val="20"/>
           <w:szCs w:val="20"/>
         </w:rPr>
-        <w:t>FolkRAG</w:t>
-      </w:r>
-      <w:proofErr w:type="spellEnd"/>
+        <w:t xml:space="preserve">FolkRAG is designed to query public data from the American Folklife Center (AFC) at the LoC, optimizing vector store parameters and integrating advanced retrieval strategies, including </w:t>
+      </w:r>
       <w:r>
         <w:rPr>
           <w:b w:val="0"/>
@@ -414,7 +407,52 @@
           <w:sz w:val="20"/>
           <w:szCs w:val="20"/>
         </w:rPr>
-        <w:t xml:space="preserve"> demonstrates the potential to improve access to cultural heritage materials, enabling natural language queries and coherent, citation-supported responses while upholding the core tenets of librarianship.</w:t>
+        <w:t xml:space="preserve">the core principles of </w:t>
+      </w:r>
+      <w:r>
+        <w:rPr>
+          <w:b w:val="0"/>
+          <w:bCs w:val="0"/>
+          <w:sz w:val="20"/>
+          <w:szCs w:val="20"/>
+        </w:rPr>
+        <w:t xml:space="preserve">Sentence Window Retrieval, Hypothetical Document Embedding, and re-ranking. By bridging intellectual and semantic gaps in archival metadata, FolkRAG provides researchers with a cohesive interface for discovering catalog records, finding aids, and digital objects. </w:t>
+      </w:r>
+      <w:r>
+        <w:rPr>
+          <w:b w:val="0"/>
+          <w:bCs w:val="0"/>
+          <w:sz w:val="20"/>
+          <w:szCs w:val="20"/>
+        </w:rPr>
+        <w:t>This approach not only upholds key values such as reliability, transparency, and contextual accuracy but also redefines archival search as a more intuitive and exploratory experience</w:t>
+      </w:r>
+      <w:r>
+        <w:rPr>
+          <w:b w:val="0"/>
+          <w:bCs w:val="0"/>
+          <w:sz w:val="20"/>
+          <w:szCs w:val="20"/>
+        </w:rPr>
+        <w:t xml:space="preserve">. </w:t>
+      </w:r>
+      <w:r>
+        <w:rPr>
+          <w:b w:val="0"/>
+          <w:bCs w:val="0"/>
+          <w:sz w:val="20"/>
+          <w:szCs w:val="20"/>
+        </w:rPr>
+        <w:t xml:space="preserve">By showcasing how metadata integration from diverse data sources is used to construct a vector database that powers advanced RAG systems, FolkRAG </w:t>
+      </w:r>
+      <w:r>
+        <w:rPr>
+          <w:b w:val="0"/>
+          <w:bCs w:val="0"/>
+          <w:sz w:val="20"/>
+          <w:szCs w:val="20"/>
+        </w:rPr>
+        <w:t xml:space="preserve">demonstrates the potential to improve access to cultural heritage materials for both novice and expert users without sacrificing archival practices. </w:t>
       </w:r>
     </w:p>
     <w:p>
@@ -469,7 +507,25 @@
           <w:i w:val="0"/>
           <w:iCs/>
         </w:rPr>
-        <w:t xml:space="preserve">, Cultural Heritage, Digital Archives, Natural Language Processing, Document Retrieval, Vector Embeddings, Hypothetical Document Embedding (HyDE), </w:t>
+        <w:t xml:space="preserve">, Cultural Heritage, Digital Archives, Natural Language Processing, Document Retrieval, Vector Embeddings, </w:t>
+      </w:r>
+      <w:r>
+        <w:rPr>
+          <w:b w:val="0"/>
+          <w:bCs w:val="0"/>
+          <w:i w:val="0"/>
+          <w:iCs/>
+        </w:rPr>
+        <w:t xml:space="preserve">Sentence Window Retrieval, </w:t>
+      </w:r>
+      <w:r>
+        <w:rPr>
+          <w:b w:val="0"/>
+          <w:bCs w:val="0"/>
+          <w:i w:val="0"/>
+          <w:iCs/>
+        </w:rPr>
+        <w:t xml:space="preserve">Hypothetical Document Embedding (HyDE), </w:t>
       </w:r>
       <w:r>
         <w:rPr>
@@ -660,7 +716,13 @@
         <w:pStyle w:val="BodyText"/>
       </w:pPr>
       <w:r>
-        <w:t>A single archival collection can be, and often is, described and presented online in a variety of ways that incorporate different metadata and metadata schema housed in different locations that, while connected intellectually, may or may not be connected semantically. Elements of that collection are often displayed online in the form of digital surrogates that utilize additional technical and descriptive information that, again, may or may not link back to a central document that allows a researcher to make sense of the material.</w:t>
+        <w:t>A single archival collection is often described and presented online using diverse metadata and schemas stored in various locations. While intellectually connected, these may lack semantic linkage.</w:t>
+      </w:r>
+      <w:r>
+        <w:t xml:space="preserve"> </w:t>
+      </w:r>
+      <w:r>
+        <w:t>Elements of that collection are often displayed online in the form of digital surrogates that utilize additional technical and descriptive information that, again, may or may not link back to a central document that allows a researcher to make sense of the material.</w:t>
       </w:r>
     </w:p>
     <w:p>
@@ -700,13 +762,13 @@
         <w:t>2]</w:t>
       </w:r>
       <w:r>
-        <w:t xml:space="preserve">. A researcher must rely on their own facility with archival research to successfully navigate a collection, and, when necessary, on the guidance of reference librarians who sometimes know these collections intimately, but often do not. Researchers and staff alike rely on these systems of description to guide them. </w:t>
-      </w:r>
-      <w:r>
-        <w:t xml:space="preserve">It can be challenging to interact with these discovery systems in a way that accommodates half-remembered details or allows for threads that one might pull to create a more natural or esoteric entry point into a </w:t>
-      </w:r>
-      <w:r>
-        <w:t>subject area.</w:t>
+        <w:t xml:space="preserve">. A </w:t>
+      </w:r>
+      <w:r>
+        <w:t xml:space="preserve">researcher must rely on their own facility with archival research to successfully navigate a collection, and, when necessary, on the guidance of reference librarians who sometimes know these collections intimately, but often do not. Researchers and staff alike rely on these systems of description to guide them. </w:t>
+      </w:r>
+      <w:r>
+        <w:t>It can be challenging to interact with these discovery systems in a way that accommodates half-remembered details or allows for threads that one might pull to create a more natural or esoteric entry point into a subject area.</w:t>
       </w:r>
       <w:r>
         <w:t xml:space="preserve"> One cannot ask questions without in-depth knowledge of how these systems work, which few people truly possess. </w:t>
@@ -756,7 +818,11 @@
         <w:t>]</w:t>
       </w:r>
       <w:r>
-        <w:t>. At their foundation, RAG systems supplement LLMs with external data sources stored in vector databases, enabling them to overcome limitations like hallucinations and static training data</w:t>
+        <w:t xml:space="preserve">. At their foundation, RAG systems supplement LLMs with external data sources stored in vector databases, enabling them to overcome limitations like hallucinations and static training </w:t>
+      </w:r>
+      <w:r>
+        <w:lastRenderedPageBreak/>
+        <w:t>data</w:t>
       </w:r>
       <w:r>
         <w:t xml:space="preserve"> [</w:t>
@@ -862,11 +928,7 @@
         <w:t>]</w:t>
       </w:r>
       <w:r>
-        <w:t xml:space="preserve">, established the foundational "Retrieve-Read" framework. </w:t>
-      </w:r>
-      <w:r>
-        <w:lastRenderedPageBreak/>
-        <w:t>While groundbreaking, this approach faced limitations in retrieval precision and potential hallucination issues when handling irrelevant information, as demonstrated by Borgeaud et al.</w:t>
+        <w:t>, established the foundational "Retrieve-Read" framework. While groundbreaking, this approach faced limitations in retrieval precision and potential hallucination issues when handling irrelevant information, as demonstrated by Borgeaud et al.</w:t>
       </w:r>
       <w:r>
         <w:t xml:space="preserve"> </w:t>
@@ -1027,15 +1089,7 @@
         <w:t>-</w:t>
       </w:r>
       <w:r>
-        <w:t xml:space="preserve">rankers have been implemented to improve retrieved document relevance. Notably, </w:t>
-      </w:r>
-      <w:proofErr w:type="spellStart"/>
-      <w:r>
-        <w:t>Cuconasu</w:t>
-      </w:r>
-      <w:proofErr w:type="spellEnd"/>
-      <w:r>
-        <w:t xml:space="preserve"> et al.</w:t>
+        <w:t>rankers have been implemented to improve retrieved document relevance. Notably, Cuconasu et al.</w:t>
       </w:r>
       <w:r>
         <w:t xml:space="preserve"> [1</w:t>
@@ -1060,7 +1114,6 @@
         </w:rPr>
         <w:t xml:space="preserve">This study employs RAG systems to address the limitations of fragmented metadata and disconnected discovery tools prevalent in extensive archival collections, such as those at the </w:t>
       </w:r>
-      <w:proofErr w:type="spellStart"/>
       <w:r>
         <w:rPr>
           <w:lang w:val="en-US"/>
@@ -1071,37 +1124,30 @@
         <w:rPr>
           <w:lang w:val="en-US"/>
         </w:rPr>
-        <w:t>.</w:t>
-      </w:r>
-      <w:proofErr w:type="spellEnd"/>
+        <w:t xml:space="preserve">. </w:t>
+      </w:r>
       <w:r>
         <w:rPr>
           <w:lang w:val="en-US"/>
         </w:rPr>
-        <w:t xml:space="preserve"> </w:t>
+        <w:t>A vector database is designed to address the lack of standardization and the specialized nature of metadata across multiple datasets, which can hinder effective data discovery and RAG retrieval strategies [</w:t>
       </w:r>
       <w:r>
         <w:rPr>
           <w:lang w:val="en-US"/>
         </w:rPr>
-        <w:t>A vector database is designed to address the lack of standardization and the specialized nature of metadata across multiple datasets, which can hinder effective data discovery and RAG retrieval strategies [</w:t>
+        <w:t>17</w:t>
       </w:r>
       <w:r>
         <w:rPr>
           <w:lang w:val="en-US"/>
         </w:rPr>
-        <w:t>17</w:t>
+        <w:t xml:space="preserve">]. </w:t>
       </w:r>
       <w:r>
         <w:rPr>
           <w:lang w:val="en-US"/>
         </w:rPr>
-        <w:t xml:space="preserve">]. </w:t>
-      </w:r>
-      <w:r>
-        <w:rPr>
-          <w:lang w:val="en-US"/>
-        </w:rPr>
         <w:t xml:space="preserve">By integrating advanced retrieval methodologies with language generation capabilities, the proposed system offers a cohesive framework designed to enhance the intuitiveness and efficiency of research navigation within these collections. </w:t>
       </w:r>
       <w:r>
@@ -1119,7 +1165,10 @@
         <w:pStyle w:val="BodyText"/>
       </w:pPr>
       <w:r>
-        <w:t>Through the use of advanced RAG techniques, including Sentence Window Retrieval, Hypothetical Document Embedding, and optimized re</w:t>
+        <w:t xml:space="preserve">Through the use of advanced RAG techniques, including Sentence Window Retrieval, Hypothetical Document </w:t>
+      </w:r>
+      <w:r>
+        <w:t>Embedding, and optimized re</w:t>
       </w:r>
       <w:r>
         <w:t>-</w:t>
@@ -1135,6 +1184,18 @@
       </w:r>
       <w:r>
         <w:t xml:space="preserve"> tools, tailoring its capabilities to the unique requirements of exploratory archival research and esoteric inquiry. This work underscores the transformative role of RAG in making archival materials more accessible, interconnected, and meaningful.</w:t>
+      </w:r>
+      <w:r>
+        <w:t xml:space="preserve"> It </w:t>
+      </w:r>
+      <w:r>
+        <w:t xml:space="preserve">highlights the potential for integrating </w:t>
+      </w:r>
+      <w:r>
+        <w:t>RAG</w:t>
+      </w:r>
+      <w:r>
+        <w:t xml:space="preserve"> into other domains of cultural heritage and academia, paving the way for even more intuitive, interconnected, and meaningful exploration of historical and cultural records. </w:t>
       </w:r>
     </w:p>
     <w:p>
@@ -1285,6 +1346,7 @@
         <w:rPr>
           <w:noProof/>
         </w:rPr>
+        <w:lastRenderedPageBreak/>
         <w:drawing>
           <wp:inline distT="0" distB="0" distL="0" distR="0" wp14:anchorId="7A6A1111" wp14:editId="22F7E91C">
             <wp:extent cx="3089910" cy="2733040"/>
@@ -1353,24 +1415,7 @@
         <w:pStyle w:val="BodyText"/>
       </w:pPr>
       <w:r>
-        <w:lastRenderedPageBreak/>
-        <w:t xml:space="preserve">For our project, we wrote a web scraper to obtain individual EAD XML and MARC XML records for all AFC collections and utilized the LoC API to pull AFC digital collection JSON metadata at the file level and transform it into .csv. Since that metadata contains file locations and mime-types, we then structured and executed </w:t>
-      </w:r>
-      <w:proofErr w:type="spellStart"/>
-      <w:r>
-        <w:t>wget</w:t>
-      </w:r>
-      <w:proofErr w:type="spellEnd"/>
-      <w:r>
-        <w:t xml:space="preserve"> requests to download all AFC .txt, .pdf, .mp3, and .mp4 files. We extracted all .pdf text with tesseract optical character recognition (OCR) and transcribed (and, where appropriate, translated into English) all .mp3s with OpenAI's large Whisper speech recognition model. We scraped 158 EAD XML files, 158 MARC XML files, and obtained metadata for 48 digital collections. Our </w:t>
-      </w:r>
-      <w:proofErr w:type="spellStart"/>
-      <w:r>
-        <w:t>wget</w:t>
-      </w:r>
-      <w:proofErr w:type="spellEnd"/>
-      <w:r>
-        <w:t xml:space="preserve"> pulls followed by either OCR or Whisper transcription resulted in acquisition of 10,980 machine generated transcripts, 4,292 OCR files, and 29,778 library-created text files for a total of 45,050 documents and corresponding metadata records, representing the entirety of AFC's publicly available digital collections, as of October 2024.</w:t>
+        <w:t>For our project, we wrote a web scraper to obtain individual EAD XML and MARC XML records for all AFC collections and utilized the LoC API to pull AFC digital collection JSON metadata at the file level and transform it into .csv. Since that metadata contains file locations and mime-types, we then structured and executed wget requests to download all AFC .txt, .pdf, .mp3, and .mp4 files. We extracted all .pdf text with tesseract optical character recognition (OCR) and transcribed (and, where appropriate, translated into English) all .mp3s with OpenAI's large Whisper speech recognition model. We scraped 158 EAD XML files, 158 MARC XML files, and obtained metadata for 48 digital collections. Our wget pulls followed by either OCR or Whisper transcription resulted in acquisition of 10,980 machine generated transcripts, 4,292 OCR files, and 29,778 library-created text files for a total of 45,050 documents and corresponding metadata records, representing the entirety of AFC's publicly available digital collections, as of October 2024.</w:t>
       </w:r>
     </w:p>
     <w:p>
@@ -1378,7 +1423,10 @@
         <w:pStyle w:val="BodyText"/>
       </w:pPr>
       <w:r>
-        <w:t>Our LoC API queries resulted in two .csv files for each collection - search_results.csv and file_list.csv. Each request is based upon a search, and each search returns a list of resources and their descriptive metadata - this is returned as JSON and saved as a .csv. Each resource can contain any number of derivative files, and search_results.csv contains links to the item pages where those files are available. This information is used in a second API call to the item pages to generate file_list.csv - the list of every file for every resource in the search, its type, and its location.</w:t>
+        <w:t xml:space="preserve">Our LoC API queries resulted in two .csv files for each collection - search_results.csv and file_list.csv. Each request is based upon a search, and each search returns a list of resources and their descriptive metadata - this is returned as JSON and saved as a .csv. Each resource can contain any number of derivative files, and search_results.csv contains links to the item pages where those files are available. This </w:t>
+      </w:r>
+      <w:r>
+        <w:t>information is used in a second API call to the item pages to generate file_list.csv - the list of every file for every resource in the search, its type, and its location.</w:t>
       </w:r>
     </w:p>
     <w:p>
@@ -1394,15 +1442,7 @@
         <w:pStyle w:val="BodyText"/>
       </w:pPr>
       <w:r>
-        <w:t xml:space="preserve">The main processing function first parses the search_results.csv to create multiple mapping dictionaries that associate different forms of identifiers (base IDs, digital IDs, and resource URLs) with their corresponding metadata. It then processes the file_list.csv to establish direct file-to-identifier mappings. For each file encountered, the processor attempts multiple matching strategies: first trying an exact match through </w:t>
-      </w:r>
-      <w:proofErr w:type="spellStart"/>
-      <w:r>
-        <w:t>file_list</w:t>
-      </w:r>
-      <w:proofErr w:type="spellEnd"/>
-      <w:r>
-        <w:t xml:space="preserve"> mappings, then attempting matches through the various identifier dictionaries if the direct approach fails.</w:t>
+        <w:t>The main processing function first parses the search_results.csv to create multiple mapping dictionaries that associate different forms of identifiers (base IDs, digital IDs, and resource URLs) with their corresponding metadata. It then processes the file_list.csv to establish direct file-to-identifier mappings. For each file encountered, the processor attempts multiple matching strategies: first trying an exact match through file_list mappings, then attempting matches through the various identifier dictionaries if the direct approach fails.</w:t>
       </w:r>
     </w:p>
     <w:p>
@@ -1464,15 +1504,7 @@
         <w:t xml:space="preserve"> </w:t>
       </w:r>
       <w:r>
-        <w:t xml:space="preserve">published, language, type), authorship and custody (contributors, creator, repository, collection, </w:t>
-      </w:r>
-      <w:proofErr w:type="spellStart"/>
-      <w:r>
-        <w:t>source_collection</w:t>
-      </w:r>
-      <w:proofErr w:type="spellEnd"/>
-      <w:r>
-        <w:t>), content description (description, notes, subjects, original</w:t>
+        <w:t>published, language, type), authorship and custody (contributors, creator, repository, collection, source_collection), content description (description, notes, subjects, original</w:t>
       </w:r>
       <w:r>
         <w:rPr>
@@ -1499,26 +1531,7 @@
         <w:t xml:space="preserve"> </w:t>
       </w:r>
       <w:r>
-        <w:t>restricted), geographic coverage (locations), resource location (</w:t>
-      </w:r>
-      <w:proofErr w:type="spellStart"/>
-      <w:r>
-        <w:t>url</w:t>
-      </w:r>
-      <w:proofErr w:type="spellEnd"/>
-      <w:r>
-        <w:t xml:space="preserve">), as well as specialized fields from finding aids and catalog records. Array fields like contributors, notes, and subjects are stored as JSON strings to </w:t>
-      </w:r>
-      <w:r>
-        <w:t xml:space="preserve">preserve their multi-valued nature while maintaining compatibility with </w:t>
-      </w:r>
-      <w:proofErr w:type="spellStart"/>
-      <w:r>
-        <w:t>Deeplake's</w:t>
-      </w:r>
-      <w:proofErr w:type="spellEnd"/>
-      <w:r>
-        <w:t xml:space="preserve"> data structure.</w:t>
+        <w:t>restricted), geographic coverage (locations), resource location (url), as well as specialized fields from finding aids and catalog records. Array fields like contributors, notes, and subjects are stored as JSON strings to preserve their multi-valued nature while maintaining compatibility with Deeplake's data structure.</w:t>
       </w:r>
     </w:p>
     <w:p>
@@ -1564,7 +1577,11 @@
         <w:pStyle w:val="BodyText"/>
       </w:pPr>
       <w:r>
-        <w:t>Our initial vector storage implementation revealed significant technical challenges that shaped the evolution of our system architecture. We began with Facebook AI Similarity Search (FAISS), attracted by its reputation for fast similarity search operations and efficient GPU support. Initial performance testing showed promising results, with FAISS demonstrating high-speed processing capabilities for collections ranging from 50,000 to 100,000 documents. However, as we progressed with implementing detailed archival metadata integration, FAISS's limitations became increasingly problematic. The system struggled to efficiently manage the complex hierarchical collection information, creator attribution details, and temporal metadata that are crucial in archival contexts.</w:t>
+        <w:t xml:space="preserve">Our initial vector storage implementation revealed significant technical challenges that shaped the evolution of our system architecture. We began with Facebook AI Similarity Search (FAISS), attracted by its reputation for fast similarity search operations and efficient GPU support. Initial performance testing showed promising results, with FAISS demonstrating high-speed processing capabilities for collections ranging from 50,000 to 100,000 documents. However, as we progressed with implementing detailed archival metadata integration, FAISS's limitations became increasingly problematic. The system struggled to efficiently manage the complex hierarchical collection information, </w:t>
+      </w:r>
+      <w:r>
+        <w:lastRenderedPageBreak/>
+        <w:t>creator attribution details, and temporal metadata that are crucial in archival contexts.</w:t>
       </w:r>
     </w:p>
     <w:p>
@@ -1572,31 +1589,7 @@
         <w:pStyle w:val="BodyText"/>
       </w:pPr>
       <w:r>
-        <w:t xml:space="preserve">These limitations led to a pivotal shift to </w:t>
-      </w:r>
-      <w:proofErr w:type="spellStart"/>
-      <w:r>
-        <w:t>Deeplake</w:t>
-      </w:r>
-      <w:proofErr w:type="spellEnd"/>
-      <w:r>
-        <w:t xml:space="preserve"> as our vector storage solution. </w:t>
-      </w:r>
-      <w:proofErr w:type="spellStart"/>
-      <w:r>
-        <w:t>Deeplake</w:t>
-      </w:r>
-      <w:proofErr w:type="spellEnd"/>
-      <w:r>
-        <w:t xml:space="preserve"> offered a more comprehensive framework for handling both document embeddings and complex metadata structures within a unified system. While this transition initially required additional development effort to migrate our existing implementation, it ultimately provided a more robust foundation for our RAG system. </w:t>
-      </w:r>
-      <w:proofErr w:type="spellStart"/>
-      <w:r>
-        <w:t>Deeplake's</w:t>
-      </w:r>
-      <w:proofErr w:type="spellEnd"/>
-      <w:r>
-        <w:t xml:space="preserve"> integrated approach eliminated the need for parallel metadata management systems, simplifying our architecture while maintaining the rich contextual information necessary for effective document retrieval.</w:t>
+        <w:t>These limitations led to a pivotal shift to Deeplake as our vector storage solution. Deeplake offered a more comprehensive framework for handling both document embeddings and complex metadata structures within a unified system. While this transition initially required additional development effort to migrate our existing implementation, it ultimately provided a more robust foundation for our RAG system. Deeplake's integrated approach eliminated the need for parallel metadata management systems, simplifying our architecture while maintaining the rich contextual information necessary for effective document retrieval.</w:t>
       </w:r>
     </w:p>
     <w:p>
@@ -1604,15 +1597,7 @@
         <w:pStyle w:val="BodyText"/>
       </w:pPr>
       <w:r>
-        <w:t xml:space="preserve">This architectural pivot proved especially valuable as our collection grew beyond 100,000 documents. </w:t>
-      </w:r>
-      <w:proofErr w:type="spellStart"/>
-      <w:r>
-        <w:t>Deeplake's</w:t>
-      </w:r>
-      <w:proofErr w:type="spellEnd"/>
-      <w:r>
-        <w:t xml:space="preserve"> integrated approach to handling both embeddings and metadata enabled more sophisticated query operations that could simultaneously consider semantic similarity and archival context. The system demonstrated superior capability in maintaining the complex relationships between documents, their descriptions, and their place within larger archival hierarchies, while providing consistent query performance across our expanding collection.</w:t>
+        <w:t>This architectural pivot proved especially valuable as our collection grew beyond 100,000 documents. Deeplake's integrated approach to handling both embeddings and metadata enabled more sophisticated query operations that could simultaneously consider semantic similarity and archival context. The system demonstrated superior capability in maintaining the complex relationships between documents, their descriptions, and their place within larger archival hierarchies, while providing consistent query performance across our expanding collection.</w:t>
       </w:r>
     </w:p>
     <w:p>
@@ -1620,23 +1605,7 @@
         <w:pStyle w:val="BodyText"/>
       </w:pPr>
       <w:r>
-        <w:t xml:space="preserve">The vector store utilizes </w:t>
-      </w:r>
-      <w:proofErr w:type="spellStart"/>
-      <w:r>
-        <w:t>DeepLake</w:t>
-      </w:r>
-      <w:proofErr w:type="spellEnd"/>
-      <w:r>
-        <w:t xml:space="preserve"> and </w:t>
-      </w:r>
-      <w:proofErr w:type="spellStart"/>
-      <w:r>
-        <w:t>LangChain</w:t>
-      </w:r>
-      <w:proofErr w:type="spellEnd"/>
-      <w:r>
-        <w:t xml:space="preserve"> as the underlying database technology, chosen for their ability to handle the scale and complexity of AFC's digital collections while maintaining efficient similarity search capabilities and metadata-based filtering. The system offers multiple embedding model options: HuggingFace's Instructor-XL, </w:t>
+        <w:t xml:space="preserve">The vector store utilizes DeepLake and LangChain as the underlying database technology, chosen for their ability to handle the scale and complexity of AFC's digital collections while maintaining efficient similarity search capabilities and metadata-based filtering. The system offers multiple embedding model options: HuggingFace's Instructor-XL, </w:t>
       </w:r>
       <w:bookmarkStart w:id="0" w:name="_Hlk184511404"/>
       <w:r>
@@ -1655,7 +1624,6 @@
         <w:pStyle w:val="BodyText"/>
       </w:pPr>
       <w:r>
-        <w:lastRenderedPageBreak/>
         <w:t>The vector store initialization process creates a comprehensive tensor structure that preserves both the textual content and its associated metadata. Each document is represented by a set of tensors including the raw text, embeddings, and all metadata fields established during processing. The system implements memory management through batch processing, with configurable batch sizes (defaulting to 100 documents) to handle the large volume of digital collection material efficiently.</w:t>
       </w:r>
     </w:p>
@@ -1664,15 +1632,19 @@
         <w:pStyle w:val="BodyText"/>
       </w:pPr>
       <w:r>
-        <w:t xml:space="preserve">Document chunking is performed using </w:t>
-      </w:r>
-      <w:proofErr w:type="spellStart"/>
-      <w:r>
-        <w:t>LangChain's</w:t>
-      </w:r>
-      <w:proofErr w:type="spellEnd"/>
-      <w:r>
-        <w:t xml:space="preserve"> recursive character text splitter with configurable chunk size and overlap percentage (defaulted to 15% overlap between chunks), preserving document boundaries and maintaining contextual coherence. For transcript files, the chunking process includes additional preprocessing to remove timecode annotations while preserving the temporal relationship between text segments.</w:t>
+        <w:t>Document chunking is performed using LangChain's recursive character text splitter with configurable chunk size and overlap percentage (defaulted to 15% overlap between chunks), preserving document boundaries and maintaining contextual coherence</w:t>
+      </w:r>
+      <w:r>
+        <w:t>, similar to the Sentence Window Retrieval technique</w:t>
+      </w:r>
+      <w:r>
+        <w:t>.</w:t>
+      </w:r>
+      <w:r>
+        <w:t xml:space="preserve"> </w:t>
+      </w:r>
+      <w:r>
+        <w:t>For transcript files, the chunking process includes additional preprocessing to remove timecode annotations while preserving the temporal relationship between text segments.</w:t>
       </w:r>
     </w:p>
     <w:p>
@@ -1799,23 +1771,7 @@
         <w:t>2</w:t>
       </w:r>
       <w:r>
-        <w:t xml:space="preserve">) architecture receives the input query from the user and then embeds it using the same model that was used to construct the vector store. The cosine similarity then measures the semantic similarity between the query vector and stored vectors by calculating the dot product of vectors divided by the product of their magnitudes. The </w:t>
-      </w:r>
-      <w:proofErr w:type="spellStart"/>
-      <w:r>
-        <w:t>top_k</w:t>
-      </w:r>
-      <w:proofErr w:type="spellEnd"/>
-      <w:r>
-        <w:t xml:space="preserve"> documents are identified and re-ordered according to their cosine similarity and the most relevant </w:t>
-      </w:r>
-      <w:proofErr w:type="spellStart"/>
-      <w:r>
-        <w:t>top_k</w:t>
-      </w:r>
-      <w:proofErr w:type="spellEnd"/>
-      <w:r>
-        <w:t xml:space="preserve"> documents are sent to the LLM to generate a response.</w:t>
+        <w:t>) architecture receives the input query from the user and then embeds it using the same model that was used to construct the vector store. The cosine similarity then measures the semantic similarity between the query vector and stored vectors by calculating the dot product of vectors divided by the product of their magnitudes. The top_k documents are identified and re-ordered according to their cosine similarity and the most relevant top_k documents are sent to the LLM to generate a response.</w:t>
       </w:r>
     </w:p>
     <w:p>
@@ -1898,10 +1854,7 @@
         <w:pStyle w:val="BodyText"/>
       </w:pPr>
       <w:r>
-        <w:t xml:space="preserve">The generator combines the retrieved documents' content into a unified context variable and employs a structured </w:t>
-      </w:r>
-      <w:r>
-        <w:t>prompt template for the LLM. Included are the query and relevant details, metadata to provide to the user for reference, and explicit instructions on what to include and exclude in the output. For token length efficiency and to avoid mixing context with unmatching metadata, only the best-scoring document's metadata is used in generating a response to the user's original query.</w:t>
+        <w:t>The generator combines the retrieved documents' content into a unified context variable and employs a structured prompt template for the LLM. Included are the query and relevant details, metadata to provide to the user for reference, and explicit instructions on what to include and exclude in the output. For token length efficiency and to avoid mixing context with unmatching metadata, only the best-scoring document's metadata is used in generating a response to the user's original query.</w:t>
       </w:r>
     </w:p>
     <w:p>
@@ -2066,6 +2019,7 @@
           <w:i/>
           <w:iCs/>
         </w:rPr>
+        <w:lastRenderedPageBreak/>
         <w:t>3. Begin your answer with a direct response to the question asked.</w:t>
       </w:r>
     </w:p>
@@ -2136,15 +2090,7 @@
         <w:t>3</w:t>
       </w:r>
       <w:r>
-        <w:t xml:space="preserve">) incorporates a generic hypothetical document embedding mechanism ahead of the document retrieval, </w:t>
-      </w:r>
-      <w:proofErr w:type="gramStart"/>
-      <w:r>
-        <w:t>similar to</w:t>
-      </w:r>
-      <w:proofErr w:type="gramEnd"/>
-      <w:r>
-        <w:t xml:space="preserve"> that described during the literature review. The LLM receives the input query, generates a hypothetical response to it, combines the two into a single hypothetical document that is then embedded and sent through the same retrieval and response generation procedures. To ensure factual integrity and deter hallucinated text from being incorporated into the RAG pipeline, the temperature is suppressed to 0.7 during HyDE generation.</w:t>
+        <w:t>) incorporates a generic hypothetical document embedding mechanism ahead of the document retrieval, similar to that described during the literature review. The LLM receives the input query, generates a hypothetical response to it, combines the two into a single hypothetical document that is then embedded and sent through the same retrieval and response generation procedures. To ensure factual integrity and deter hallucinated text from being incorporated into the RAG pipeline, the temperature is suppressed to 0.7 during HyDE generation.</w:t>
       </w:r>
     </w:p>
     <w:p>
@@ -2277,15 +2223,7 @@
           <w:sz w:val="20"/>
           <w:szCs w:val="20"/>
         </w:rPr>
-        <w:t xml:space="preserve">) implements a similar but enhanced HyDE mechanism before retrieval and </w:t>
-      </w:r>
-      <w:r>
-        <w:rPr>
-          <w:sz w:val="20"/>
-          <w:szCs w:val="20"/>
-        </w:rPr>
-        <w:lastRenderedPageBreak/>
-        <w:t xml:space="preserve">incorporates a re-ranking mechanism after retrieval, hereafter referred to as HyDER. Instead of a single hypothetical document, the HyDE generator uses the original input query to generate two derivative queries that are similar but different, as well as a response to each of the three queries to form three independent hypothetical documents. Progressively higher temperatures (i.e., 0.7, 0.8, 0.9) during the formation of each hypothetical document ensures a degree of variety, and the query-response prompts sent to the LLM during HyDE generation are held equal, including across all systems. </w:t>
+        <w:t xml:space="preserve">) implements a similar but enhanced HyDE mechanism before retrieval and incorporates a re-ranking mechanism after retrieval, hereafter referred to as HyDER. Instead of a single hypothetical document, the HyDE generator uses the original input query to generate two derivative queries that are similar but different, as well as a response to each of the three queries to form three independent hypothetical documents. Progressively higher temperatures (i.e., 0.7, 0.8, 0.9) during the formation of each hypothetical document ensures a degree of variety, and the query-response prompts sent to the LLM during HyDE generation are held equal, including across all systems. </w:t>
       </w:r>
     </w:p>
     <w:p>
@@ -2300,13 +2238,6 @@
           <w:szCs w:val="20"/>
         </w:rPr>
       </w:pPr>
-      <w:r>
-        <w:rPr>
-          <w:sz w:val="20"/>
-          <w:szCs w:val="20"/>
-        </w:rPr>
-        <w:tab/>
-      </w:r>
       <w:r>
         <w:rPr>
           <w:sz w:val="20"/>
@@ -2358,33 +2289,6 @@
           <w:sz w:val="20"/>
           <w:szCs w:val="20"/>
         </w:rPr>
-        <w:tab/>
-      </w:r>
-    </w:p>
-    <w:p>
-      <w:pPr>
-        <w:pStyle w:val="figurecaption"/>
-        <w:numPr>
-          <w:ilvl w:val="0"/>
-          <w:numId w:val="0"/>
-        </w:numPr>
-        <w:rPr>
-          <w:sz w:val="20"/>
-          <w:szCs w:val="20"/>
-        </w:rPr>
-      </w:pPr>
-      <w:r>
-        <w:rPr>
-          <w:sz w:val="20"/>
-          <w:szCs w:val="20"/>
-        </w:rPr>
-        <w:tab/>
-      </w:r>
-      <w:r>
-        <w:rPr>
-          <w:sz w:val="20"/>
-          <w:szCs w:val="20"/>
-        </w:rPr>
         <w:t xml:space="preserve">Hypothetical response generation prompt: </w:t>
       </w:r>
     </w:p>
@@ -2450,13 +2354,6 @@
           <w:szCs w:val="20"/>
         </w:rPr>
       </w:pPr>
-      <w:r>
-        <w:rPr>
-          <w:sz w:val="20"/>
-          <w:szCs w:val="20"/>
-        </w:rPr>
-        <w:tab/>
-      </w:r>
     </w:p>
     <w:p>
       <w:pPr>
@@ -2744,6 +2641,7 @@
           <w:i w:val="0"/>
           <w:iCs w:val="0"/>
         </w:rPr>
+        <w:lastRenderedPageBreak/>
         <w:t xml:space="preserve">4.1 </w:t>
       </w:r>
       <w:r>
@@ -2766,15 +2664,7 @@
         <w:pStyle w:val="BodyText"/>
       </w:pPr>
       <w:r>
-        <w:t xml:space="preserve">Initial testing employed a small data sample to evaluate different system configurations. Vector stores were built in chunks of 250, 500, 1,000, and 2,000 characters and examined using three different models. We tested both Naïve and HyDE architectures to gauge the efficacy of HyDE as a RAG strategy. Each system configuration was evaluated using 100 questions, with each question paired with the unique filename of the document containing its correct answer. Accuracy was measured based on whether the correct document appeared among the </w:t>
-      </w:r>
-      <w:proofErr w:type="spellStart"/>
-      <w:r>
-        <w:t>top_k</w:t>
-      </w:r>
-      <w:proofErr w:type="spellEnd"/>
-      <w:r>
-        <w:t xml:space="preserve"> filenames returned by the retriever.</w:t>
+        <w:t>Initial testing employed a small data sample to evaluate different system configurations. Vector stores were built in chunks of 250, 500, 1,000, and 2,000 characters and examined using three different models. We tested both Naïve and HyDE architectures to gauge the efficacy of HyDE as a RAG strategy. Each system configuration was evaluated using 100 questions, with each question paired with the unique filename of the document containing its correct answer. Accuracy was measured based on whether the correct document appeared among the top_k filenames returned by the retriever.</w:t>
       </w:r>
     </w:p>
     <w:p>
@@ -2802,13 +2692,8 @@
         </w:rPr>
         <w:t>I</w:t>
       </w:r>
-      <w:proofErr w:type="spellStart"/>
-      <w:r>
-        <w:t>nstructor</w:t>
-      </w:r>
-      <w:proofErr w:type="spellEnd"/>
-      <w:r>
-        <w:t>-</w:t>
+      <w:r>
+        <w:t>nstructor-</w:t>
       </w:r>
       <w:r>
         <w:rPr>
@@ -2825,21 +2710,8 @@
         </w:rPr>
         <w:t>T</w:t>
       </w:r>
-      <w:proofErr w:type="spellStart"/>
-      <w:r>
-        <w:t>itan</w:t>
-      </w:r>
-      <w:proofErr w:type="spellEnd"/>
-      <w:r>
-        <w:t xml:space="preserve"> as the embedding model, constructing vector stores in chunk sizes of 250 or 1,000. In testing on the sample set, these configurations achieved 90% retrieval accuracy on the 100 sample test questions within a </w:t>
-      </w:r>
-      <w:proofErr w:type="spellStart"/>
-      <w:r>
-        <w:t>top_k</w:t>
-      </w:r>
-      <w:proofErr w:type="spellEnd"/>
-      <w:r>
-        <w:t xml:space="preserve"> of four documents.</w:t>
+      <w:r>
+        <w:t>itan as the embedding model, constructing vector stores in chunk sizes of 250 or 1,000. In testing on the sample set, these configurations achieved 90% retrieval accuracy on the 100 sample test questions within a top_k of four documents.</w:t>
       </w:r>
     </w:p>
     <w:p>
@@ -2852,9 +2724,8 @@
         <w:rPr>
           <w:noProof/>
         </w:rPr>
-        <w:lastRenderedPageBreak/>
         <w:drawing>
-          <wp:inline distT="0" distB="0" distL="0" distR="0" wp14:anchorId="2BA546F7" wp14:editId="397F853C">
+          <wp:inline distT="0" distB="0" distL="0" distR="0" wp14:anchorId="2BA546F7" wp14:editId="0893DD05">
             <wp:extent cx="2620801" cy="7488926"/>
             <wp:effectExtent l="0" t="0" r="8255" b="0"/>
             <wp:docPr id="823002677" name="Picture 1"/>
@@ -2964,6 +2835,7 @@
           <w:sz w:val="20"/>
           <w:szCs w:val="20"/>
         </w:rPr>
+        <w:lastRenderedPageBreak/>
         <w:t xml:space="preserve">architectures, along with the newly introduced enhanced HyDER architecture. </w:t>
       </w:r>
     </w:p>
@@ -3339,7 +3211,6 @@
           <w:sz w:val="20"/>
           <w:szCs w:val="20"/>
         </w:rPr>
-        <w:lastRenderedPageBreak/>
         <w:t>They call it pho.</w:t>
       </w:r>
     </w:p>
@@ -3903,6 +3774,7 @@
           <w:sz w:val="20"/>
           <w:szCs w:val="20"/>
         </w:rPr>
+        <w:lastRenderedPageBreak/>
         <w:tab/>
       </w:r>
       <w:r>
@@ -4142,6 +4014,333 @@
           <w:sz w:val="20"/>
           <w:szCs w:val="20"/>
         </w:rPr>
+        <w:t>4.3 Generation</w:t>
+      </w:r>
+    </w:p>
+    <w:p>
+      <w:pPr>
+        <w:pStyle w:val="figurecaption"/>
+        <w:numPr>
+          <w:ilvl w:val="0"/>
+          <w:numId w:val="0"/>
+        </w:numPr>
+        <w:rPr>
+          <w:sz w:val="20"/>
+          <w:szCs w:val="20"/>
+        </w:rPr>
+      </w:pPr>
+      <w:r>
+        <w:rPr>
+          <w:sz w:val="20"/>
+          <w:szCs w:val="20"/>
+        </w:rPr>
+        <w:t>A review of the generated content for two selected test questions demonstrated precise and coherent outputs. The system provided accurate responses to the queries along with specific references to the source documents. For instance, it correctly identified the file containing the answer and delivered a contextually accurate response using a 250-chunk vector database with a top_k value of five</w:t>
+      </w:r>
+      <w:r>
+        <w:rPr>
+          <w:sz w:val="20"/>
+          <w:szCs w:val="20"/>
+        </w:rPr>
+        <w:t xml:space="preserve">. </w:t>
+      </w:r>
+      <w:r>
+        <w:rPr>
+          <w:sz w:val="20"/>
+          <w:szCs w:val="20"/>
+        </w:rPr>
+        <w:t>For comparison, the same question and parameters performed using the 1,000-chunk vector database provided a similar contextual response, but returned an unexpected filename as the source document.</w:t>
+      </w:r>
+    </w:p>
+    <w:p>
+      <w:pPr>
+        <w:pStyle w:val="figurecaption"/>
+        <w:numPr>
+          <w:ilvl w:val="0"/>
+          <w:numId w:val="0"/>
+        </w:numPr>
+        <w:rPr>
+          <w:sz w:val="20"/>
+          <w:szCs w:val="20"/>
+        </w:rPr>
+      </w:pPr>
+      <w:r>
+        <w:rPr>
+          <w:sz w:val="20"/>
+          <w:szCs w:val="20"/>
+        </w:rPr>
+        <w:t>Query</w:t>
+      </w:r>
+      <w:r>
+        <w:rPr>
+          <w:sz w:val="20"/>
+          <w:szCs w:val="20"/>
+        </w:rPr>
+        <w:t>:</w:t>
+      </w:r>
+    </w:p>
+    <w:p>
+      <w:pPr>
+        <w:pStyle w:val="figurecaption"/>
+        <w:numPr>
+          <w:ilvl w:val="0"/>
+          <w:numId w:val="0"/>
+        </w:numPr>
+        <w:shd w:val="clear" w:color="auto" w:fill="D0CECE" w:themeFill="background2" w:themeFillShade="E6"/>
+        <w:ind w:left="533"/>
+        <w:rPr>
+          <w:i/>
+          <w:iCs/>
+          <w:sz w:val="20"/>
+          <w:szCs w:val="20"/>
+        </w:rPr>
+      </w:pPr>
+      <w:r>
+        <w:rPr>
+          <w:i/>
+          <w:iCs/>
+          <w:sz w:val="20"/>
+          <w:szCs w:val="20"/>
+        </w:rPr>
+        <w:t>What is Captain Pearl R. Nye's favorite ballad?</w:t>
+      </w:r>
+    </w:p>
+    <w:p>
+      <w:pPr>
+        <w:pStyle w:val="figurecaption"/>
+        <w:numPr>
+          <w:ilvl w:val="0"/>
+          <w:numId w:val="0"/>
+        </w:numPr>
+        <w:rPr>
+          <w:sz w:val="20"/>
+          <w:szCs w:val="20"/>
+        </w:rPr>
+      </w:pPr>
+      <w:r>
+        <w:rPr>
+          <w:sz w:val="20"/>
+          <w:szCs w:val="20"/>
+        </w:rPr>
+        <w:t xml:space="preserve">HyDER </w:t>
+      </w:r>
+      <w:r>
+        <w:rPr>
+          <w:sz w:val="20"/>
+          <w:szCs w:val="20"/>
+        </w:rPr>
+        <w:t>Response</w:t>
+      </w:r>
+      <w:r>
+        <w:rPr>
+          <w:sz w:val="20"/>
+          <w:szCs w:val="20"/>
+        </w:rPr>
+        <w:t xml:space="preserve"> (250)</w:t>
+      </w:r>
+      <w:r>
+        <w:rPr>
+          <w:sz w:val="20"/>
+          <w:szCs w:val="20"/>
+        </w:rPr>
+        <w:t>:</w:t>
+      </w:r>
+    </w:p>
+    <w:p>
+      <w:pPr>
+        <w:pStyle w:val="figurecaption"/>
+        <w:numPr>
+          <w:ilvl w:val="0"/>
+          <w:numId w:val="0"/>
+        </w:numPr>
+        <w:shd w:val="clear" w:color="auto" w:fill="D0CECE" w:themeFill="background2" w:themeFillShade="E6"/>
+        <w:ind w:left="533"/>
+        <w:rPr>
+          <w:i/>
+          <w:iCs/>
+          <w:sz w:val="20"/>
+          <w:szCs w:val="20"/>
+        </w:rPr>
+      </w:pPr>
+      <w:r>
+        <w:rPr>
+          <w:i/>
+          <w:iCs/>
+          <w:sz w:val="20"/>
+          <w:szCs w:val="20"/>
+        </w:rPr>
+        <w:t xml:space="preserve">Captain Pearl R. Nye's favorite ballad is Barbara Allen. This information can be found in the context, where Captain Nye states, "I guess Barbara Allen is my favorite of them all." The recording was made on June 27, 1937 in Akron, Ohio, as part of a field interview conducted by John A. Lomax. This information is part of a sound recording titled "Two Sailors: Sea Shanties and Canal Boat Ballads," which is one of 10 radio programs in "The Ballad Hunter" radio series. The original filename for this information is </w:t>
+      </w:r>
+      <w:r>
+        <w:rPr>
+          <w:b/>
+          <w:bCs/>
+          <w:i/>
+          <w:iCs/>
+          <w:sz w:val="20"/>
+          <w:szCs w:val="20"/>
+        </w:rPr>
+        <w:t>sr28a_en.txt</w:t>
+      </w:r>
+      <w:r>
+        <w:rPr>
+          <w:i/>
+          <w:iCs/>
+          <w:sz w:val="20"/>
+          <w:szCs w:val="20"/>
+        </w:rPr>
+        <w:t>.</w:t>
+      </w:r>
+    </w:p>
+    <w:p>
+      <w:pPr>
+        <w:pStyle w:val="figurecaption"/>
+        <w:numPr>
+          <w:ilvl w:val="0"/>
+          <w:numId w:val="0"/>
+        </w:numPr>
+        <w:rPr>
+          <w:sz w:val="20"/>
+          <w:szCs w:val="20"/>
+        </w:rPr>
+      </w:pPr>
+      <w:r>
+        <w:rPr>
+          <w:sz w:val="20"/>
+          <w:szCs w:val="20"/>
+        </w:rPr>
+        <w:t>HyDER</w:t>
+      </w:r>
+      <w:r>
+        <w:rPr>
+          <w:sz w:val="20"/>
+          <w:szCs w:val="20"/>
+        </w:rPr>
+        <w:t xml:space="preserve"> </w:t>
+      </w:r>
+      <w:r>
+        <w:rPr>
+          <w:sz w:val="20"/>
+          <w:szCs w:val="20"/>
+        </w:rPr>
+        <w:t>Response</w:t>
+      </w:r>
+      <w:r>
+        <w:rPr>
+          <w:sz w:val="20"/>
+          <w:szCs w:val="20"/>
+        </w:rPr>
+        <w:t xml:space="preserve"> (1,000)</w:t>
+      </w:r>
+      <w:r>
+        <w:rPr>
+          <w:sz w:val="20"/>
+          <w:szCs w:val="20"/>
+        </w:rPr>
+        <w:t>:</w:t>
+      </w:r>
+    </w:p>
+    <w:p>
+      <w:pPr>
+        <w:pStyle w:val="figurecaption"/>
+        <w:numPr>
+          <w:ilvl w:val="0"/>
+          <w:numId w:val="0"/>
+        </w:numPr>
+        <w:shd w:val="clear" w:color="auto" w:fill="D0CECE" w:themeFill="background2" w:themeFillShade="E6"/>
+        <w:ind w:left="533"/>
+        <w:rPr>
+          <w:i/>
+          <w:iCs/>
+          <w:sz w:val="20"/>
+          <w:szCs w:val="20"/>
+        </w:rPr>
+      </w:pPr>
+      <w:r>
+        <w:rPr>
+          <w:i/>
+          <w:iCs/>
+          <w:sz w:val="20"/>
+          <w:szCs w:val="20"/>
+        </w:rPr>
+        <w:t>Captain Pearl R. Nye's favorite ballad is Barbara Allen. This information can be found in the file "</w:t>
+      </w:r>
+      <w:r>
+        <w:rPr>
+          <w:b/>
+          <w:bCs/>
+          <w:i/>
+          <w:iCs/>
+          <w:sz w:val="20"/>
+          <w:szCs w:val="20"/>
+        </w:rPr>
+        <w:t>afc1933001_ms403_002.txt</w:t>
+      </w:r>
+      <w:r>
+        <w:rPr>
+          <w:i/>
+          <w:iCs/>
+          <w:sz w:val="20"/>
+          <w:szCs w:val="20"/>
+        </w:rPr>
+        <w:t xml:space="preserve">". The context explicitly states: "I guess Barbara Allen is my favorite of them all." This quote is attributed to Captain Nye in the </w:t>
+      </w:r>
+      <w:r>
+        <w:rPr>
+          <w:i/>
+          <w:iCs/>
+          <w:sz w:val="20"/>
+          <w:szCs w:val="20"/>
+        </w:rPr>
+        <w:t>passage. Additionally, the context mentions that the Library of Congress has eighty-three versions of Barbara Allen, further emphasizing the popularity and significance of this ballad.</w:t>
+      </w:r>
+    </w:p>
+    <w:p>
+      <w:pPr>
+        <w:pStyle w:val="figurecaption"/>
+        <w:numPr>
+          <w:ilvl w:val="0"/>
+          <w:numId w:val="0"/>
+        </w:numPr>
+        <w:shd w:val="clear" w:color="auto" w:fill="D0CECE" w:themeFill="background2" w:themeFillShade="E6"/>
+        <w:ind w:left="533"/>
+        <w:rPr>
+          <w:i/>
+          <w:iCs/>
+          <w:sz w:val="20"/>
+          <w:szCs w:val="20"/>
+        </w:rPr>
+      </w:pPr>
+      <w:r>
+        <w:rPr>
+          <w:i/>
+          <w:iCs/>
+          <w:sz w:val="20"/>
+          <w:szCs w:val="20"/>
+        </w:rPr>
+        <w:t>The metadata indicates that this information comes from the John A. Lomax and Alan Lomax papers, specifically from a manuscript titled "Adventures of a Ballad Hunter." The document was created between 1907 and 1969 in the United States, though Captain Nye's exact recording date is not specified in the given information.</w:t>
+      </w:r>
+    </w:p>
+    <w:p>
+      <w:pPr>
+        <w:pStyle w:val="figurecaption"/>
+        <w:numPr>
+          <w:ilvl w:val="0"/>
+          <w:numId w:val="0"/>
+        </w:numPr>
+        <w:rPr>
+          <w:b/>
+          <w:bCs/>
+          <w:sz w:val="20"/>
+          <w:szCs w:val="20"/>
+        </w:rPr>
+      </w:pPr>
+      <w:r>
+        <w:rPr>
+          <w:b/>
+          <w:bCs/>
+          <w:sz w:val="20"/>
+          <w:szCs w:val="20"/>
+        </w:rPr>
         <w:t>4.2 Discussion</w:t>
       </w:r>
     </w:p>
@@ -4170,105 +4369,59 @@
         <w:rPr>
           <w:lang w:val="en-US"/>
         </w:rPr>
-        <w:t xml:space="preserve">The close performances between the HyDE and </w:t>
-      </w:r>
-      <w:proofErr w:type="spellStart"/>
-      <w:r>
+        <w:t>The close performances between the HyDE and HyDER systems suggest that the significantly more complex HyDER architecture may not be necessary to achieve optimal results. Basic HyDE mechanisms in most instances proved sufficient to drastically improve retrieval accuracies. However, our analysis of wrong retrieval samples revealed that the initial database construction or the de-duplication process might have been ineffective in some instances. The top_k documents passed to the re-ranker sometimes sourced back to the same document filename, likely because single documents were broken up into chunks while retaining their source filename.</w:t>
+      </w:r>
+    </w:p>
+    <w:p>
+      <w:pPr>
+        <w:pStyle w:val="BodyText"/>
         <w:rPr>
           <w:lang w:val="en-US"/>
         </w:rPr>
-        <w:t>HyDER</w:t>
-      </w:r>
-      <w:proofErr w:type="spellEnd"/>
+      </w:pPr>
       <w:r>
         <w:rPr>
           <w:lang w:val="en-US"/>
         </w:rPr>
-        <w:t xml:space="preserve"> systems suggest that the significantly more complex </w:t>
-      </w:r>
-      <w:proofErr w:type="spellStart"/>
-      <w:r>
+        <w:t>Although filenames may have been duplicated, the differing context for each instance likely minimized any impact on retrieval accuracy. Enforcing unique documents in the top_k results could improve accuracy for top_k &gt; 1 but might also exceed top_k limits or omit relevant context to prioritize unique filenames. An alternative solution might be generating unique IDs for each chunk to help identify them distinctly. The exact effect on accuracy metrics remains unclear and requires further investigation.</w:t>
+      </w:r>
+    </w:p>
+    <w:p>
+      <w:pPr>
+        <w:pStyle w:val="BodyText"/>
         <w:rPr>
           <w:lang w:val="en-US"/>
         </w:rPr>
-        <w:t>HyDER</w:t>
-      </w:r>
-      <w:proofErr w:type="spellEnd"/>
+      </w:pPr>
       <w:r>
         <w:rPr>
           <w:lang w:val="en-US"/>
         </w:rPr>
-        <w:t xml:space="preserve"> architecture may not be necessary to achieve optimal results. Basic HyDE mechanisms in most instances proved sufficient to drastically improve retrieval accuracies. However, our analysis of wrong retrieval samples revealed that the initial database construction or the de-duplication process might have been ineffective in some instances. The </w:t>
-      </w:r>
-      <w:proofErr w:type="spellStart"/>
+        <w:t xml:space="preserve">Comparison of the generated content for a small sample of test questions showed that while the differently chunked vector databases both yielded sufficient contextual responses, the larger one failed to return the correct filename. This confirmed prior research regarding </w:t>
+      </w:r>
       <w:r>
         <w:rPr>
           <w:lang w:val="en-US"/>
         </w:rPr>
-        <w:t>top_k</w:t>
-      </w:r>
-      <w:proofErr w:type="spellEnd"/>
+        <w:t xml:space="preserve">Sentence Window Retrieval, the effectiveness of overlapping chunks, </w:t>
+      </w:r>
       <w:r>
         <w:rPr>
           <w:lang w:val="en-US"/>
         </w:rPr>
-        <w:t xml:space="preserve"> documents passed to the re-ranker sometimes sourced back to the same document filename, likely because single documents were broken up into chunks while retaining their source filename.</w:t>
-      </w:r>
-    </w:p>
-    <w:p>
-      <w:pPr>
-        <w:pStyle w:val="BodyText"/>
+        <w:t xml:space="preserve">and </w:t>
+      </w:r>
+      <w:r>
         <w:rPr>
           <w:lang w:val="en-US"/>
         </w:rPr>
-      </w:pPr>
+        <w:t xml:space="preserve">that </w:t>
+      </w:r>
       <w:r>
         <w:rPr>
           <w:lang w:val="en-US"/>
         </w:rPr>
-        <w:t xml:space="preserve">Although filenames may have been duplicated, the differing context for each instance likely minimized any impact on retrieval accuracy. Enforcing unique documents in the </w:t>
-      </w:r>
-      <w:proofErr w:type="spellStart"/>
-      <w:r>
-        <w:rPr>
-          <w:lang w:val="en-US"/>
-        </w:rPr>
-        <w:t>top_k</w:t>
-      </w:r>
-      <w:proofErr w:type="spellEnd"/>
-      <w:r>
-        <w:rPr>
-          <w:lang w:val="en-US"/>
-        </w:rPr>
-        <w:t xml:space="preserve"> results could improve accuracy for </w:t>
-      </w:r>
-      <w:proofErr w:type="spellStart"/>
-      <w:r>
-        <w:rPr>
-          <w:lang w:val="en-US"/>
-        </w:rPr>
-        <w:t>top_k</w:t>
-      </w:r>
-      <w:proofErr w:type="spellEnd"/>
-      <w:r>
-        <w:rPr>
-          <w:lang w:val="en-US"/>
-        </w:rPr>
-        <w:t xml:space="preserve"> &gt; 1 but might also exceed </w:t>
-      </w:r>
-      <w:proofErr w:type="spellStart"/>
-      <w:r>
-        <w:rPr>
-          <w:lang w:val="en-US"/>
-        </w:rPr>
-        <w:t>top_k</w:t>
-      </w:r>
-      <w:proofErr w:type="spellEnd"/>
-      <w:r>
-        <w:rPr>
-          <w:lang w:val="en-US"/>
-        </w:rPr>
-        <w:t xml:space="preserve"> limits or omit relevant context to prioritize unique filenames. An alternative solution might be generating unique IDs for each chunk to help identify them distinctly. The exact effect on accuracy metrics remains unclear and requires further investigation.</w:t>
+        <w:t>better performance on smaller chunked vector databases. An in-depth analysis is required to identify the precise cause of this difference.</w:t>
       </w:r>
     </w:p>
     <w:p>
@@ -4313,14 +4466,9 @@
       <w:pPr>
         <w:pStyle w:val="BodyText"/>
       </w:pPr>
-      <w:proofErr w:type="spellStart"/>
       <w:r>
         <w:lastRenderedPageBreak/>
-        <w:t>FolkRAG</w:t>
-      </w:r>
-      <w:proofErr w:type="spellEnd"/>
-      <w:r>
-        <w:t xml:space="preserve"> demonstrates that RAG systems can effectively enhance access to complex archival collections while maintaining the integrity of archival description and context. The system's success in handling diverse document types and complex metadata relationships suggests promising applications for other cultural heritage institutions facing similar challenges in making their collections more accessible through natural language interaction.</w:t>
+        <w:t>FolkRAG demonstrates that RAG systems can effectively enhance access to complex archival collections while maintaining the integrity of archival description and context. The system's success in handling diverse document types and complex metadata relationships suggests promising applications for other cultural heritage institutions facing similar challenges in making their collections more accessible through natural language interaction.</w:t>
       </w:r>
     </w:p>
     <w:p>
@@ -4336,15 +4484,7 @@
         <w:pStyle w:val="BodyText"/>
       </w:pPr>
       <w:r>
-        <w:t xml:space="preserve">The implementation of comprehensive metadata processing proved crucial to the system's success. By preserving the complex relationships between documents, their descriptions, and their place within larger archival hierarchies, </w:t>
-      </w:r>
-      <w:proofErr w:type="spellStart"/>
-      <w:r>
-        <w:t>FolkRAG</w:t>
-      </w:r>
-      <w:proofErr w:type="spellEnd"/>
-      <w:r>
-        <w:t xml:space="preserve"> maintains the contextual integrity that is fundamental to archival research. This approach demonstrates that RAG systems can successfully bridge the gap between traditional archival description and modern natural language interaction while upholding professional standards of librarianship.</w:t>
+        <w:t>The implementation of comprehensive metadata processing proved crucial to the system's success. By preserving the complex relationships between documents, their descriptions, and their place within larger archival hierarchies, FolkRAG maintains the contextual integrity that is fundamental to archival research. This approach demonstrates that RAG systems can successfully bridge the gap between traditional archival description and modern natural language interaction while upholding professional standards of librarianship.</w:t>
       </w:r>
     </w:p>
     <w:p>
@@ -4416,9 +4556,15 @@
           <w:i w:val="0"/>
           <w:iCs/>
         </w:rPr>
-        <w:t xml:space="preserve">Paul Kelly is an employee of </w:t>
-      </w:r>
-      <w:proofErr w:type="gramStart"/>
+        <w:t>Paul Kelly is an employee of Library of Congress.</w:t>
+      </w:r>
+      <w:r>
+        <w:rPr>
+          <w:i w:val="0"/>
+          <w:iCs/>
+        </w:rPr>
+        <w:t xml:space="preserve"> </w:t>
+      </w:r>
       <w:r>
         <w:rPr>
           <w:b w:val="0"/>
@@ -4426,73 +4572,7 @@
           <w:i w:val="0"/>
           <w:iCs/>
         </w:rPr>
-        <w:t>Library</w:t>
-      </w:r>
-      <w:proofErr w:type="gramEnd"/>
-      <w:r>
-        <w:rPr>
-          <w:b w:val="0"/>
-          <w:bCs w:val="0"/>
-          <w:i w:val="0"/>
-          <w:iCs/>
-        </w:rPr>
-        <w:t xml:space="preserve"> of Congress.</w:t>
-      </w:r>
-      <w:r>
-        <w:rPr>
-          <w:i w:val="0"/>
-          <w:iCs/>
-        </w:rPr>
-        <w:t xml:space="preserve"> </w:t>
-      </w:r>
-      <w:r>
-        <w:rPr>
-          <w:b w:val="0"/>
-          <w:bCs w:val="0"/>
-          <w:i w:val="0"/>
-          <w:iCs/>
-        </w:rPr>
-        <w:t xml:space="preserve">All data for this project was acquired legally via public sources; access to internal Library of Congress data was neither requested nor required. </w:t>
-      </w:r>
-      <w:proofErr w:type="spellStart"/>
-      <w:r>
-        <w:rPr>
-          <w:b w:val="0"/>
-          <w:bCs w:val="0"/>
-          <w:i w:val="0"/>
-          <w:iCs/>
-        </w:rPr>
-        <w:t>FolkRAG</w:t>
-      </w:r>
-      <w:proofErr w:type="spellEnd"/>
-      <w:r>
-        <w:rPr>
-          <w:b w:val="0"/>
-          <w:bCs w:val="0"/>
-          <w:i w:val="0"/>
-          <w:iCs/>
-        </w:rPr>
-        <w:t xml:space="preserve"> is not an official product of nor </w:t>
-      </w:r>
-      <w:proofErr w:type="gramStart"/>
-      <w:r>
-        <w:rPr>
-          <w:b w:val="0"/>
-          <w:bCs w:val="0"/>
-          <w:i w:val="0"/>
-          <w:iCs/>
-        </w:rPr>
-        <w:t>endorsed</w:t>
-      </w:r>
-      <w:proofErr w:type="gramEnd"/>
-      <w:r>
-        <w:rPr>
-          <w:b w:val="0"/>
-          <w:bCs w:val="0"/>
-          <w:i w:val="0"/>
-          <w:iCs/>
-        </w:rPr>
-        <w:t xml:space="preserve"> by Library of Congress.</w:t>
+        <w:t>All data for this project was acquired legally via public sources; access to internal Library of Congress data was neither requested nor required. FolkRAG is not an official product of nor endorsed by Library of Congress.</w:t>
       </w:r>
     </w:p>
     <w:p>
@@ -4619,15 +4699,7 @@
         <w:jc w:val="left"/>
       </w:pPr>
       <w:r>
-        <w:t xml:space="preserve">Lewis, Patrick, et al. "Retrieval-augmented generation for knowledge-intensive </w:t>
-      </w:r>
-      <w:proofErr w:type="spellStart"/>
-      <w:r>
-        <w:t>nlp</w:t>
-      </w:r>
-      <w:proofErr w:type="spellEnd"/>
-      <w:r>
-        <w:t xml:space="preserve"> tasks." </w:t>
+        <w:t>Lewis, Patrick, et al. "Retrieval-augmented generation for knowledge-intensive nlp tasks." </w:t>
       </w:r>
       <w:r>
         <w:rPr>
@@ -4663,13 +4735,8 @@
         </w:numPr>
         <w:jc w:val="left"/>
       </w:pPr>
-      <w:proofErr w:type="spellStart"/>
-      <w:r>
-        <w:t>Veturi</w:t>
-      </w:r>
-      <w:proofErr w:type="spellEnd"/>
-      <w:r>
-        <w:t>, Sriram, et al. "RAG based Question-Answering for Contextual Response Prediction System." </w:t>
+      <w:r>
+        <w:t>Veturi, Sriram, et al. "RAG based Question-Answering for Contextual Response Prediction System." </w:t>
       </w:r>
       <w:hyperlink r:id="rId19" w:history="1">
         <w:r>
@@ -4691,13 +4758,8 @@
         </w:numPr>
         <w:jc w:val="left"/>
       </w:pPr>
-      <w:proofErr w:type="spellStart"/>
-      <w:r>
-        <w:t>Guu</w:t>
-      </w:r>
-      <w:proofErr w:type="spellEnd"/>
-      <w:r>
-        <w:t>, Kelvin, et al. "Retrieval augmented language model pre-training." </w:t>
+      <w:r>
+        <w:t>Guu, Kelvin, et al. "Retrieval augmented language model pre-training." </w:t>
       </w:r>
       <w:r>
         <w:rPr>
@@ -4733,13 +4795,8 @@
         </w:numPr>
         <w:jc w:val="left"/>
       </w:pPr>
-      <w:proofErr w:type="spellStart"/>
-      <w:r>
-        <w:t>Karpukhin</w:t>
-      </w:r>
-      <w:proofErr w:type="spellEnd"/>
-      <w:r>
-        <w:t>, Vladimir, et al. "Dense passage retrieval for open-domain question answering." (2020).</w:t>
+      <w:r>
+        <w:t>Karpukhin, Vladimir, et al. "Dense passage retrieval for open-domain question answering." (2020).</w:t>
       </w:r>
       <w:r>
         <w:t xml:space="preserve"> </w:t>
@@ -4765,13 +4822,8 @@
         </w:numPr>
         <w:jc w:val="left"/>
       </w:pPr>
-      <w:proofErr w:type="spellStart"/>
-      <w:r>
-        <w:t>Izacard</w:t>
-      </w:r>
-      <w:proofErr w:type="spellEnd"/>
-      <w:r>
-        <w:t>, Gautier, and Edouard Grave. "Leveraging passage retrieval with generative models for open domain question answering." (2020).</w:t>
+      <w:r>
+        <w:t>Izacard, Gautier, and Edouard Grave. "Leveraging passage retrieval with generative models for open domain question answering." (2020).</w:t>
       </w:r>
       <w:r>
         <w:t xml:space="preserve"> </w:t>
@@ -4834,13 +4886,8 @@
         </w:numPr>
         <w:jc w:val="left"/>
       </w:pPr>
-      <w:proofErr w:type="spellStart"/>
-      <w:r>
-        <w:t>Humeau</w:t>
-      </w:r>
-      <w:proofErr w:type="spellEnd"/>
-      <w:r>
-        <w:t>, Samuel, et al. "Poly-encoders: Transformer architectures and pre-training strategies for fast and accurate multi-sentence scoring." (2019).</w:t>
+      <w:r>
+        <w:t>Humeau, Samuel, et al. "Poly-encoders: Transformer architectures and pre-training strategies for fast and accurate multi-sentence scoring." (2019).</w:t>
       </w:r>
       <w:r>
         <w:t xml:space="preserve"> </w:t>
@@ -4867,15 +4914,7 @@
         <w:jc w:val="left"/>
       </w:pPr>
       <w:r>
-        <w:t xml:space="preserve">Gao, </w:t>
-      </w:r>
-      <w:proofErr w:type="spellStart"/>
-      <w:r>
-        <w:t>Yunfan</w:t>
-      </w:r>
-      <w:proofErr w:type="spellEnd"/>
-      <w:r>
-        <w:t>, et al. "Retrieval-augmented generation for large language models: A survey." </w:t>
+        <w:t>Gao, Yunfan, et al. "Retrieval-augmented generation for large language models: A survey." </w:t>
       </w:r>
       <w:hyperlink r:id="rId25" w:history="1">
         <w:r>
@@ -4940,13 +4979,8 @@
         </w:numPr>
         <w:jc w:val="left"/>
       </w:pPr>
-      <w:proofErr w:type="spellStart"/>
-      <w:r>
-        <w:t>Eibich</w:t>
-      </w:r>
-      <w:proofErr w:type="spellEnd"/>
-      <w:r>
-        <w:t>, Matouš, Shivay Nagpal, and Alexander Fred-Ojala. "ARAGOG: Advanced RAG Output Grading." (2024).</w:t>
+      <w:r>
+        <w:t>Eibich, Matouš, Shivay Nagpal, and Alexander Fred-Ojala. "ARAGOG: Advanced RAG Output Grading." (2024).</w:t>
       </w:r>
       <w:r>
         <w:t xml:space="preserve"> </w:t>
@@ -5030,15 +5064,7 @@
         <w:jc w:val="left"/>
       </w:pPr>
       <w:r>
-        <w:t xml:space="preserve">Kim, </w:t>
-      </w:r>
-      <w:proofErr w:type="spellStart"/>
-      <w:r>
-        <w:t>Kiseung</w:t>
-      </w:r>
-      <w:proofErr w:type="spellEnd"/>
-      <w:r>
-        <w:t>, and Jay-Yoon Lee. "RE-RAG: Improving Open-Domain QA Performance and Interpretability with Relevance Estimator in Retrieval-Augmented Generation."</w:t>
+        <w:t>Kim, Kiseung, and Jay-Yoon Lee. "RE-RAG: Improving Open-Domain QA Performance and Interpretability with Relevance Estimator in Retrieval-Augmented Generation."</w:t>
       </w:r>
       <w:r>
         <w:t xml:space="preserve"> </w:t>
@@ -5066,13 +5092,8 @@
         </w:numPr>
         <w:jc w:val="left"/>
       </w:pPr>
-      <w:proofErr w:type="spellStart"/>
-      <w:r>
-        <w:t>Cuconasu</w:t>
-      </w:r>
-      <w:proofErr w:type="spellEnd"/>
-      <w:r>
-        <w:t>, Florin, et al. "The power of noise: Redefining retrieval for rag systems." Proceedings of the 47th International ACM SIGIR Conference on Research and Development in Information Retrieval. 2024</w:t>
+      <w:r>
+        <w:t>Cuconasu, Florin, et al. "The power of noise: Redefining retrieval for rag systems." Proceedings of the 47th International ACM SIGIR Conference on Research and Development in Information Retrieval. 2024</w:t>
       </w:r>
       <w:r>
         <w:t xml:space="preserve">. </w:t>
@@ -5133,11 +5154,6 @@
       <w:r>
         <w:t xml:space="preserve"> </w:t>
       </w:r>
-    </w:p>
-    <w:p>
-      <w:pPr>
-        <w:jc w:val="left"/>
-      </w:pPr>
     </w:p>
     <w:p>
       <w:pPr>
@@ -7224,6 +7240,12 @@
   </w:num>
   <w:num w:numId="28" w16cid:durableId="2000382701">
     <w:abstractNumId w:val="13"/>
+  </w:num>
+  <w:num w:numId="29" w16cid:durableId="207646856">
+    <w:abstractNumId w:val="23"/>
+  </w:num>
+  <w:num w:numId="30" w16cid:durableId="1890678048">
+    <w:abstractNumId w:val="23"/>
   </w:num>
 </w:numbering>
 </file>
@@ -7646,7 +7668,6 @@
   <w:style w:type="character" w:default="1" w:styleId="DefaultParagraphFont">
     <w:name w:val="Default Paragraph Font"/>
     <w:uiPriority w:val="1"/>
-    <w:semiHidden/>
     <w:unhideWhenUsed/>
   </w:style>
   <w:style w:type="table" w:default="1" w:styleId="TableNormal">
@@ -7770,7 +7791,6 @@
         <w:tab w:val="left" w:pos="533"/>
       </w:tabs>
       <w:spacing w:before="80" w:after="200"/>
-      <w:ind w:left="0" w:firstLine="0"/>
       <w:jc w:val="both"/>
     </w:pPr>
     <w:rPr>

</xml_diff>